<commit_message>
fix: fix docs c2005
</commit_message>
<xml_diff>
--- a/reports/D04/Group/02 Requirements - Group .docx
+++ b/reports/D04/Group/02 Requirements - Group .docx
@@ -133,7 +133,19 @@
                   <w:rPr>
                     <w:rFonts w:asciiTheme="majorHAnsi" w:hAnsiTheme="majorHAnsi" w:cstheme="majorHAnsi"/>
                   </w:rPr>
-                  <w:t>C1.005</w:t>
+                  <w:t>C</w:t>
+                </w:r>
+                <w:r>
+                  <w:rPr>
+                    <w:rFonts w:asciiTheme="majorHAnsi" w:hAnsiTheme="majorHAnsi" w:cstheme="majorHAnsi"/>
+                  </w:rPr>
+                  <w:t>2</w:t>
+                </w:r>
+                <w:r>
+                  <w:rPr>
+                    <w:rFonts w:asciiTheme="majorHAnsi" w:hAnsiTheme="majorHAnsi" w:cstheme="majorHAnsi"/>
+                  </w:rPr>
+                  <w:t>.005</w:t>
                 </w:r>
                 <w:r>
                   <w:rPr>
@@ -10002,6 +10014,8 @@
   </w:compat>
   <w:rsids>
     <w:rsidRoot w:val="006B2BEC"/>
+    <w:rsid w:val="00454C4F"/>
+    <w:rsid w:val="006252A7"/>
     <w:rsid w:val="006B2BEC"/>
     <w:rsid w:val="00DF0297"/>
     <w:rsid w:val="00FD5D05"/>

</xml_diff>